<commit_message>
Documentation and Multi-Connection Codes
</commit_message>
<xml_diff>
--- a/Documentation/MeetingMinutes/240317_MeetingAgenda.docx
+++ b/Documentation/MeetingMinutes/240317_MeetingAgenda.docx
@@ -482,7 +482,47 @@
         <w:rPr>
           <w:lang w:val="en-US"/>
         </w:rPr>
-        <w:t>Will be filled out later in the meeting</w:t>
+        <w:t>A short discussion on the homework assignment was carried by linking to the project needs in the future</w:t>
+      </w:r>
+    </w:p>
+    <w:p>
+      <w:pPr>
+        <w:pStyle w:val="ListParagraph"/>
+        <w:numPr>
+          <w:ilvl w:val="0"/>
+          <w:numId w:val="3"/>
+        </w:numPr>
+        <w:spacing w:after="0" w:line="276" w:lineRule="auto"/>
+        <w:jc w:val="both"/>
+        <w:rPr>
+          <w:lang w:val="en-US"/>
+        </w:rPr>
+      </w:pPr>
+      <w:r>
+        <w:rPr>
+          <w:lang w:val="en-US"/>
+        </w:rPr>
+        <w:t>The use and publish of service to the web may need further verification with the teaching assistant before proceeding</w:t>
+      </w:r>
+    </w:p>
+    <w:p>
+      <w:pPr>
+        <w:pStyle w:val="ListParagraph"/>
+        <w:numPr>
+          <w:ilvl w:val="0"/>
+          <w:numId w:val="3"/>
+        </w:numPr>
+        <w:spacing w:after="0" w:line="276" w:lineRule="auto"/>
+        <w:jc w:val="both"/>
+        <w:rPr>
+          <w:lang w:val="en-US"/>
+        </w:rPr>
+      </w:pPr>
+      <w:r>
+        <w:rPr>
+          <w:lang w:val="en-US"/>
+        </w:rPr>
+        <w:t>It is agreed to ready the launcher before next coming meeting for evaluation and preparation for later mid-point presentation</w:t>
       </w:r>
     </w:p>
     <w:p>
@@ -533,7 +573,27 @@
         <w:rPr>
           <w:lang w:val="en-US"/>
         </w:rPr>
-        <w:t>Will be filled out later in the meeting</w:t>
+        <w:t>Meet up the teaching assistant for concept verification</w:t>
+      </w:r>
+    </w:p>
+    <w:p>
+      <w:pPr>
+        <w:pStyle w:val="ListParagraph"/>
+        <w:numPr>
+          <w:ilvl w:val="0"/>
+          <w:numId w:val="2"/>
+        </w:numPr>
+        <w:spacing w:after="0" w:line="276" w:lineRule="auto"/>
+        <w:jc w:val="both"/>
+        <w:rPr>
+          <w:lang w:val="en-US"/>
+        </w:rPr>
+      </w:pPr>
+      <w:r>
+        <w:rPr>
+          <w:lang w:val="en-US"/>
+        </w:rPr>
+        <w:t>Build up the launcher connectivity to MySQL, Hibernate and Postgre</w:t>
       </w:r>
       <w:bookmarkStart w:id="0" w:name="_GoBack"/>
       <w:bookmarkEnd w:id="0"/>
@@ -2464,6 +2524,7 @@
   <w:rsids>
     <w:rsidRoot w:val="00025306"/>
     <w:rsid w:val="00025306"/>
+    <w:rsid w:val="00447364"/>
     <w:rsid w:val="00485CF1"/>
     <w:rsid w:val="00852B44"/>
     <w:rsid w:val="0086789B"/>
@@ -3229,7 +3290,7 @@
   <a:extraClrSchemeLst/>
   <a:extLst>
     <a:ext uri="{05A4C25C-085E-4340-85A3-A5531E510DB2}">
-      <thm15:themeFamily xmlns:thm15="http://schemas.microsoft.com/office/thememl/2012/main" xmlns="" name="Office Theme" id="{62F939B6-93AF-4DB8-9C6B-D6C7DFDC589F}" vid="{4A3C46E8-61CC-4603-A589-7422A47A8E4A}"/>
+      <thm15:themeFamily xmlns="" xmlns:thm15="http://schemas.microsoft.com/office/thememl/2012/main" name="Office Theme" id="{62F939B6-93AF-4DB8-9C6B-D6C7DFDC589F}" vid="{4A3C46E8-61CC-4603-A589-7422A47A8E4A}"/>
     </a:ext>
   </a:extLst>
 </a:theme>

</xml_diff>